<commit_message>
some formatting in document
</commit_message>
<xml_diff>
--- a/documents/final-defence.docx
+++ b/documents/final-defence.docx
@@ -244,7 +244,7 @@
               </wp:anchor>
             </w:drawing>
           </mc:Choice>
-          <mc:Fallback xmlns:w16du="http://schemas.microsoft.com/office/word/2023/wordml/word16du" xmlns:w16sdtfl="http://schemas.microsoft.com/office/word/2024/wordml/sdtformatlock">
+          <mc:Fallback xmlns:w16sdtfl="http://schemas.microsoft.com/office/word/2024/wordml/sdtformatlock" xmlns:w16du="http://schemas.microsoft.com/office/word/2023/wordml/word16du">
             <w:pict>
               <v:line w14:anchorId="3D2D3E71" id="Straight Connector 3" o:spid="_x0000_s1026" style="position:absolute;z-index:251661312;visibility:visible;mso-wrap-style:square;mso-wrap-distance-left:9pt;mso-wrap-distance-top:0;mso-wrap-distance-right:9pt;mso-wrap-distance-bottom:0;mso-position-horizontal:absolute;mso-position-horizontal-relative:text;mso-position-vertical:absolute;mso-position-vertical-relative:text" from="198.7pt,13.45pt" to="198.7pt,97.3pt" o:gfxdata="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" strokecolor="black [3200]" strokeweight="1pt">
                 <v:stroke joinstyle="miter"/>
@@ -309,7 +309,7 @@
               </wp:anchor>
             </w:drawing>
           </mc:Choice>
-          <mc:Fallback xmlns:w16du="http://schemas.microsoft.com/office/word/2023/wordml/word16du" xmlns:w16sdtfl="http://schemas.microsoft.com/office/word/2024/wordml/sdtformatlock">
+          <mc:Fallback xmlns:w16sdtfl="http://schemas.microsoft.com/office/word/2024/wordml/sdtformatlock" xmlns:w16du="http://schemas.microsoft.com/office/word/2023/wordml/word16du">
             <w:pict>
               <v:line w14:anchorId="0D653222" id="Straight Connector 2" o:spid="_x0000_s1026" style="position:absolute;z-index:251660288;visibility:visible;mso-wrap-style:square;mso-wrap-distance-left:9pt;mso-wrap-distance-top:0;mso-wrap-distance-right:9pt;mso-wrap-distance-bottom:0;mso-position-horizontal:absolute;mso-position-horizontal-relative:text;mso-position-vertical:absolute;mso-position-vertical-relative:text" from="228.2pt,13.45pt" to="228.2pt,97.35pt" o:gfxdata="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" strokecolor="black [3200]" strokeweight="1pt">
                 <v:stroke joinstyle="miter"/>
@@ -379,7 +379,7 @@
               </wp:anchor>
             </w:drawing>
           </mc:Choice>
-          <mc:Fallback xmlns:w16du="http://schemas.microsoft.com/office/word/2023/wordml/word16du" xmlns:w16sdtfl="http://schemas.microsoft.com/office/word/2024/wordml/sdtformatlock">
+          <mc:Fallback xmlns:w16sdtfl="http://schemas.microsoft.com/office/word/2024/wordml/sdtformatlock" xmlns:w16du="http://schemas.microsoft.com/office/word/2023/wordml/word16du">
             <w:pict>
               <v:line w14:anchorId="282E249C" id="Straight Connector 1" o:spid="_x0000_s1026" style="position:absolute;z-index:251659264;visibility:visible;mso-wrap-style:square;mso-wrap-distance-left:9pt;mso-wrap-distance-top:0;mso-wrap-distance-right:9pt;mso-wrap-distance-bottom:0;mso-position-horizontal:absolute;mso-position-horizontal-relative:text;mso-position-vertical:absolute;mso-position-vertical-relative:text" from="213.8pt,3.45pt" to="213.8pt,110.5pt" o:gfxdata="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" strokecolor="black [3213]" strokeweight="1pt">
                 <v:stroke joinstyle="miter"/>
@@ -2178,7 +2178,23 @@
           <w:sz w:val="24"/>
           <w:szCs w:val="24"/>
         </w:rPr>
-        <w:t xml:space="preserve">The Gadget App E-Commerce project is a comprehensive solution for businesses selling electronic gadgets, designed to automate and streamline the online shopping experience. </w:t>
+        <w:t xml:space="preserve">The </w:t>
+      </w:r>
+      <w:r>
+        <w:rPr>
+          <w:rFonts w:ascii="Times New Roman" w:hAnsi="Times New Roman" w:cs="Times New Roman"/>
+          <w:sz w:val="24"/>
+          <w:szCs w:val="24"/>
+        </w:rPr>
+        <w:t xml:space="preserve">(Electromart) </w:t>
+      </w:r>
+      <w:r>
+        <w:rPr>
+          <w:rFonts w:ascii="Times New Roman" w:hAnsi="Times New Roman" w:cs="Times New Roman"/>
+          <w:sz w:val="24"/>
+          <w:szCs w:val="24"/>
+        </w:rPr>
+        <w:t xml:space="preserve">Gadget App E-Commerce project is a comprehensive solution for businesses selling electronic gadgets, designed to automate and streamline the online shopping experience. </w:t>
       </w:r>
       <w:r>
         <w:rPr>
@@ -2495,25 +2511,7 @@
           <w:sz w:val="24"/>
           <w:szCs w:val="24"/>
         </w:rPr>
-        <w:t>(</w:t>
-      </w:r>
-      <w:proofErr w:type="spellStart"/>
-      <w:r>
-        <w:rPr>
-          <w:rFonts w:ascii="Times New Roman" w:hAnsi="Times New Roman" w:cs="Times New Roman"/>
-          <w:sz w:val="24"/>
-          <w:szCs w:val="24"/>
-        </w:rPr>
-        <w:t>Electromart</w:t>
-      </w:r>
-      <w:proofErr w:type="spellEnd"/>
-      <w:r>
-        <w:rPr>
-          <w:rFonts w:ascii="Times New Roman" w:hAnsi="Times New Roman" w:cs="Times New Roman"/>
-          <w:sz w:val="24"/>
-          <w:szCs w:val="24"/>
-        </w:rPr>
-        <w:t xml:space="preserve">) </w:t>
+        <w:t xml:space="preserve">(Electromart) </w:t>
       </w:r>
       <w:r>
         <w:rPr>
@@ -3612,7 +3610,7 @@
                                     </pic:cNvPicPr>
                                   </pic:nvPicPr>
                                   <pic:blipFill>
-                                    <a:blip r:embed="rId13">
+                                    <a:blip r:embed="rId12">
                                       <a:extLst>
                                         <a:ext uri="{28A0092B-C50C-407E-A947-70E740481C1C}">
                                           <a14:useLocalDpi xmlns:a14="http://schemas.microsoft.com/office/drawing/2010/main" val="0"/>
@@ -3722,7 +3720,7 @@
               </wp:anchor>
             </w:drawing>
           </mc:Choice>
-          <mc:Fallback xmlns:w16du="http://schemas.microsoft.com/office/word/2023/wordml/word16du" xmlns:w16sdtfl="http://schemas.microsoft.com/office/word/2024/wordml/sdtformatlock">
+          <mc:Fallback xmlns:w16sdtfl="http://schemas.microsoft.com/office/word/2024/wordml/sdtformatlock" xmlns:w16du="http://schemas.microsoft.com/office/word/2023/wordml/word16du">
             <w:pict>
               <v:shapetype w14:anchorId="770CB4A4" id="_x0000_t32" coordsize="21600,21600" o:spt="32" o:oned="t" path="m,l21600,21600e" filled="f">
                 <v:path arrowok="t" fillok="f" o:connecttype="none"/>
@@ -3903,12 +3901,12 @@
                             <w:pPr>
                               <w:pStyle w:val="Heading3"/>
                             </w:pPr>
-                            <w:bookmarkStart w:id="11" w:name="_Toc134643004"/>
-                            <w:bookmarkStart w:id="12" w:name="_Toc135113579"/>
-                            <w:bookmarkStart w:id="13" w:name="_Toc134637579"/>
-                            <w:bookmarkStart w:id="14" w:name="_Toc134638668"/>
-                            <w:bookmarkStart w:id="15" w:name="_Toc134639797"/>
-                            <w:bookmarkStart w:id="16" w:name="_Toc134640094"/>
+                            <w:bookmarkStart w:id="17" w:name="_Toc134643004"/>
+                            <w:bookmarkStart w:id="18" w:name="_Toc135113579"/>
+                            <w:bookmarkStart w:id="19" w:name="_Toc134637579"/>
+                            <w:bookmarkStart w:id="20" w:name="_Toc134638668"/>
+                            <w:bookmarkStart w:id="21" w:name="_Toc134639797"/>
+                            <w:bookmarkStart w:id="22" w:name="_Toc134640094"/>
                             <w:r>
                               <w:t>Fig</w:t>
                             </w:r>
@@ -3927,15 +3925,15 @@
                             <w:r>
                               <w:t>Iterative model</w:t>
                             </w:r>
-                            <w:bookmarkEnd w:id="11"/>
-                            <w:bookmarkEnd w:id="12"/>
+                            <w:bookmarkEnd w:id="17"/>
+                            <w:bookmarkEnd w:id="18"/>
                             <w:r>
                               <w:t xml:space="preserve"> </w:t>
                             </w:r>
-                            <w:bookmarkEnd w:id="13"/>
-                            <w:bookmarkEnd w:id="14"/>
-                            <w:bookmarkEnd w:id="15"/>
-                            <w:bookmarkEnd w:id="16"/>
+                            <w:bookmarkEnd w:id="19"/>
+                            <w:bookmarkEnd w:id="20"/>
+                            <w:bookmarkEnd w:id="21"/>
+                            <w:bookmarkEnd w:id="22"/>
                           </w:p>
                           <w:p>
                             <w:pPr>
@@ -4097,7 +4095,7 @@
               </wp:anchor>
             </w:drawing>
           </mc:Choice>
-          <mc:Fallback xmlns:w16du="http://schemas.microsoft.com/office/word/2023/wordml/word16du" xmlns:w16sdtfl="http://schemas.microsoft.com/office/word/2024/wordml/sdtformatlock">
+          <mc:Fallback xmlns:w16sdtfl="http://schemas.microsoft.com/office/word/2024/wordml/sdtformatlock" xmlns:w16du="http://schemas.microsoft.com/office/word/2023/wordml/word16du">
             <w:pict>
               <v:shape w14:anchorId="5092C5B5" id="Straight Arrow Connector 2" o:spid="_x0000_s1026" type="#_x0000_t32" style="position:absolute;margin-left:387.85pt;margin-top:84.35pt;width:.85pt;height:21.65pt;z-index:251717632;visibility:visible;mso-wrap-style:square;mso-width-percent:0;mso-height-percent:0;mso-wrap-distance-left:9pt;mso-wrap-distance-top:0;mso-wrap-distance-right:9pt;mso-wrap-distance-bottom:0;mso-position-horizontal:absolute;mso-position-horizontal-relative:text;mso-position-vertical:absolute;mso-position-vertical-relative:text;mso-width-percent:0;mso-height-percent:0;mso-width-relative:margin;mso-height-relative:margin" o:gfxdata="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" strokecolor="black [3213]" strokeweight=".5pt">
                 <v:stroke endarrow="block" joinstyle="miter"/>
@@ -4174,7 +4172,7 @@
               </wp:anchor>
             </w:drawing>
           </mc:Choice>
-          <mc:Fallback xmlns:w16du="http://schemas.microsoft.com/office/word/2023/wordml/word16du" xmlns:w16sdtfl="http://schemas.microsoft.com/office/word/2024/wordml/sdtformatlock">
+          <mc:Fallback xmlns:w16sdtfl="http://schemas.microsoft.com/office/word/2024/wordml/sdtformatlock" xmlns:w16du="http://schemas.microsoft.com/office/word/2023/wordml/word16du">
             <w:pict>
               <v:shape w14:anchorId="2BD98268" id="Straight Arrow Connector 2" o:spid="_x0000_s1026" type="#_x0000_t32" style="position:absolute;margin-left:390.15pt;margin-top:239pt;width:.4pt;height:18.55pt;flip:x;z-index:251727872;visibility:visible;mso-wrap-style:square;mso-width-percent:0;mso-height-percent:0;mso-wrap-distance-left:9pt;mso-wrap-distance-top:0;mso-wrap-distance-right:9pt;mso-wrap-distance-bottom:0;mso-position-horizontal:absolute;mso-position-horizontal-relative:text;mso-position-vertical:absolute;mso-position-vertical-relative:text;mso-width-percent:0;mso-height-percent:0;mso-width-relative:margin;mso-height-relative:margin" o:gfxdata="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" strokecolor="black [3213]" strokeweight=".5pt">
                 <v:stroke endarrow="block" joinstyle="miter"/>
@@ -4251,7 +4249,7 @@
               </wp:anchor>
             </w:drawing>
           </mc:Choice>
-          <mc:Fallback xmlns:w16du="http://schemas.microsoft.com/office/word/2023/wordml/word16du" xmlns:w16sdtfl="http://schemas.microsoft.com/office/word/2024/wordml/sdtformatlock">
+          <mc:Fallback xmlns:w16sdtfl="http://schemas.microsoft.com/office/word/2024/wordml/sdtformatlock" xmlns:w16du="http://schemas.microsoft.com/office/word/2023/wordml/word16du">
             <w:pict>
               <v:shape w14:anchorId="20917A0B" id="Straight Arrow Connector 2" o:spid="_x0000_s1026" type="#_x0000_t32" style="position:absolute;margin-left:53.45pt;margin-top:42.3pt;width:.4pt;height:18.75pt;flip:x;z-index:251699200;visibility:visible;mso-wrap-style:square;mso-width-percent:0;mso-height-percent:0;mso-wrap-distance-left:9pt;mso-wrap-distance-top:0;mso-wrap-distance-right:9pt;mso-wrap-distance-bottom:0;mso-position-horizontal:absolute;mso-position-horizontal-relative:text;mso-position-vertical:absolute;mso-position-vertical-relative:text;mso-width-percent:0;mso-height-percent:0;mso-width-relative:margin;mso-height-relative:margin" o:gfxdata="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" strokecolor="black [3213]" strokeweight=".5pt">
                 <v:stroke endarrow="block" joinstyle="miter"/>
@@ -4328,7 +4326,7 @@
               </wp:anchor>
             </w:drawing>
           </mc:Choice>
-          <mc:Fallback xmlns:w16du="http://schemas.microsoft.com/office/word/2023/wordml/word16du" xmlns:w16sdtfl="http://schemas.microsoft.com/office/word/2024/wordml/sdtformatlock">
+          <mc:Fallback xmlns:w16sdtfl="http://schemas.microsoft.com/office/word/2024/wordml/sdtformatlock" xmlns:w16du="http://schemas.microsoft.com/office/word/2023/wordml/word16du">
             <w:pict>
               <v:shape w14:anchorId="09D65BE8" id="Straight Arrow Connector 2" o:spid="_x0000_s1026" type="#_x0000_t32" style="position:absolute;margin-left:54.9pt;margin-top:163pt;width:1.05pt;height:16.25pt;flip:x;z-index:251705344;visibility:visible;mso-wrap-style:square;mso-width-percent:0;mso-height-percent:0;mso-wrap-distance-left:9pt;mso-wrap-distance-top:0;mso-wrap-distance-right:9pt;mso-wrap-distance-bottom:0;mso-position-horizontal:absolute;mso-position-horizontal-relative:text;mso-position-vertical:absolute;mso-position-vertical-relative:text;mso-width-percent:0;mso-height-percent:0;mso-width-relative:margin;mso-height-relative:margin" o:gfxdata="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" strokecolor="black [3213]" strokeweight=".5pt">
                 <v:stroke endarrow="block" joinstyle="miter"/>
@@ -4405,7 +4403,7 @@
               </wp:anchor>
             </w:drawing>
           </mc:Choice>
-          <mc:Fallback xmlns:w16du="http://schemas.microsoft.com/office/word/2023/wordml/word16du" xmlns:w16sdtfl="http://schemas.microsoft.com/office/word/2024/wordml/sdtformatlock">
+          <mc:Fallback xmlns:w16sdtfl="http://schemas.microsoft.com/office/word/2024/wordml/sdtformatlock" xmlns:w16du="http://schemas.microsoft.com/office/word/2023/wordml/word16du">
             <w:pict>
               <v:shape w14:anchorId="0004C182" id="Straight Arrow Connector 2" o:spid="_x0000_s1026" type="#_x0000_t32" style="position:absolute;margin-left:233.65pt;margin-top:163.85pt;width:.15pt;height:14.4pt;flip:x;z-index:251713536;visibility:visible;mso-wrap-style:square;mso-width-percent:0;mso-height-percent:0;mso-wrap-distance-left:9pt;mso-wrap-distance-top:0;mso-wrap-distance-right:9pt;mso-wrap-distance-bottom:0;mso-position-horizontal:absolute;mso-position-horizontal-relative:text;mso-position-vertical:absolute;mso-position-vertical-relative:text;mso-width-percent:0;mso-height-percent:0;mso-width-relative:margin;mso-height-relative:margin" o:gfxdata="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" strokecolor="black [3213]" strokeweight=".5pt">
                 <v:stroke endarrow="block" joinstyle="miter"/>
@@ -4479,7 +4477,7 @@
               </wp:anchor>
             </w:drawing>
           </mc:Choice>
-          <mc:Fallback xmlns:w16du="http://schemas.microsoft.com/office/word/2023/wordml/word16du" xmlns:w16sdtfl="http://schemas.microsoft.com/office/word/2024/wordml/sdtformatlock">
+          <mc:Fallback xmlns:w16sdtfl="http://schemas.microsoft.com/office/word/2024/wordml/sdtformatlock" xmlns:w16du="http://schemas.microsoft.com/office/word/2023/wordml/word16du">
             <w:pict>
               <v:shape w14:anchorId="47D8DA68" id="Straight Arrow Connector 2" o:spid="_x0000_s1026" type="#_x0000_t32" style="position:absolute;margin-left:232pt;margin-top:199.9pt;width:0;height:17.7pt;z-index:251715584;visibility:visible;mso-wrap-style:square;mso-height-percent:0;mso-wrap-distance-left:9pt;mso-wrap-distance-top:0;mso-wrap-distance-right:9pt;mso-wrap-distance-bottom:0;mso-position-horizontal:absolute;mso-position-horizontal-relative:text;mso-position-vertical:absolute;mso-position-vertical-relative:text;mso-height-percent:0;mso-height-relative:margin" o:gfxdata="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" strokecolor="black [3213]" strokeweight=".5pt">
                 <v:stroke endarrow="block" joinstyle="miter"/>
@@ -4556,7 +4554,7 @@
               </wp:anchor>
             </w:drawing>
           </mc:Choice>
-          <mc:Fallback xmlns:w16du="http://schemas.microsoft.com/office/word/2023/wordml/word16du" xmlns:w16sdtfl="http://schemas.microsoft.com/office/word/2024/wordml/sdtformatlock">
+          <mc:Fallback xmlns:w16sdtfl="http://schemas.microsoft.com/office/word/2024/wordml/sdtformatlock" xmlns:w16du="http://schemas.microsoft.com/office/word/2023/wordml/word16du">
             <w:pict>
               <v:shape w14:anchorId="0182706D" id="Straight Arrow Connector 2" o:spid="_x0000_s1026" type="#_x0000_t32" style="position:absolute;margin-left:390.55pt;margin-top:279.4pt;width:0;height:16.45pt;z-index:251725824;visibility:visible;mso-wrap-style:square;mso-width-percent:0;mso-height-percent:0;mso-wrap-distance-left:9pt;mso-wrap-distance-top:0;mso-wrap-distance-right:9pt;mso-wrap-distance-bottom:0;mso-position-horizontal:absolute;mso-position-horizontal-relative:text;mso-position-vertical:absolute;mso-position-vertical-relative:text;mso-width-percent:0;mso-height-percent:0;mso-width-relative:margin;mso-height-relative:margin" o:gfxdata="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" strokecolor="black [3213]" strokeweight=".5pt">
                 <v:stroke endarrow="block" joinstyle="miter"/>
@@ -4633,7 +4631,7 @@
               </wp:anchor>
             </w:drawing>
           </mc:Choice>
-          <mc:Fallback xmlns:w16du="http://schemas.microsoft.com/office/word/2023/wordml/word16du" xmlns:w16sdtfl="http://schemas.microsoft.com/office/word/2024/wordml/sdtformatlock">
+          <mc:Fallback xmlns:w16sdtfl="http://schemas.microsoft.com/office/word/2024/wordml/sdtformatlock" xmlns:w16du="http://schemas.microsoft.com/office/word/2023/wordml/word16du">
             <w:pict>
               <v:shape w14:anchorId="60E7C3BC" id="Straight Arrow Connector 2" o:spid="_x0000_s1026" type="#_x0000_t32" style="position:absolute;margin-left:386.4pt;margin-top:127.9pt;width:0;height:16.05pt;z-index:251719680;visibility:visible;mso-wrap-style:square;mso-width-percent:0;mso-height-percent:0;mso-wrap-distance-left:9pt;mso-wrap-distance-top:0;mso-wrap-distance-right:9pt;mso-wrap-distance-bottom:0;mso-position-horizontal:absolute;mso-position-horizontal-relative:text;mso-position-vertical:absolute;mso-position-vertical-relative:text;mso-width-percent:0;mso-height-percent:0;mso-width-relative:margin;mso-height-relative:margin" o:gfxdata="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" strokecolor="black [3213]" strokeweight=".5pt">
                 <v:stroke endarrow="block" joinstyle="miter"/>
@@ -4707,7 +4705,7 @@
               </wp:anchor>
             </w:drawing>
           </mc:Choice>
-          <mc:Fallback xmlns:w16du="http://schemas.microsoft.com/office/word/2023/wordml/word16du" xmlns:w16sdtfl="http://schemas.microsoft.com/office/word/2024/wordml/sdtformatlock">
+          <mc:Fallback xmlns:w16sdtfl="http://schemas.microsoft.com/office/word/2024/wordml/sdtformatlock" xmlns:w16du="http://schemas.microsoft.com/office/word/2023/wordml/word16du">
             <w:pict>
               <v:shape w14:anchorId="69EC3BAC" id="Straight Arrow Connector 2" o:spid="_x0000_s1026" type="#_x0000_t32" style="position:absolute;margin-left:233.8pt;margin-top:126.65pt;width:.25pt;height:17.3pt;z-index:251711488;visibility:visible;mso-wrap-style:square;mso-height-percent:0;mso-wrap-distance-left:9pt;mso-wrap-distance-top:0;mso-wrap-distance-right:9pt;mso-wrap-distance-bottom:0;mso-position-horizontal:absolute;mso-position-horizontal-relative:text;mso-position-vertical:absolute;mso-position-vertical-relative:text;mso-height-percent:0;mso-height-relative:margin" o:gfxdata="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" strokecolor="black [3213]" strokeweight=".5pt">
                 <v:stroke endarrow="block" joinstyle="miter"/>
@@ -4794,7 +4792,7 @@
                                           </pic:cNvPicPr>
                                         </pic:nvPicPr>
                                         <pic:blipFill>
-                                          <a:blip r:embed="rId13">
+                                          <a:blip r:embed="rId12">
                                             <a:extLst>
                                               <a:ext uri="{28A0092B-C50C-407E-A947-70E740481C1C}">
                                                 <a14:useLocalDpi xmlns:a14="http://schemas.microsoft.com/office/drawing/2010/main" val="0"/>
@@ -4875,7 +4873,7 @@
                                     </pic:cNvPicPr>
                                   </pic:nvPicPr>
                                   <pic:blipFill>
-                                    <a:blip r:embed="rId13">
+                                    <a:blip r:embed="rId12">
                                       <a:extLst>
                                         <a:ext uri="{28A0092B-C50C-407E-A947-70E740481C1C}">
                                           <a14:useLocalDpi xmlns:a14="http://schemas.microsoft.com/office/drawing/2010/main" val="0"/>
@@ -4993,7 +4991,7 @@
                                           </pic:cNvPicPr>
                                         </pic:nvPicPr>
                                         <pic:blipFill>
-                                          <a:blip r:embed="rId13">
+                                          <a:blip r:embed="rId12">
                                             <a:extLst>
                                               <a:ext uri="{28A0092B-C50C-407E-A947-70E740481C1C}">
                                                 <a14:useLocalDpi xmlns:a14="http://schemas.microsoft.com/office/drawing/2010/main" val="0"/>
@@ -5074,7 +5072,7 @@
                                     </pic:cNvPicPr>
                                   </pic:nvPicPr>
                                   <pic:blipFill>
-                                    <a:blip r:embed="rId13">
+                                    <a:blip r:embed="rId12">
                                       <a:extLst>
                                         <a:ext uri="{28A0092B-C50C-407E-A947-70E740481C1C}">
                                           <a14:useLocalDpi xmlns:a14="http://schemas.microsoft.com/office/drawing/2010/main" val="0"/>
@@ -5180,7 +5178,7 @@
               </wp:anchor>
             </w:drawing>
           </mc:Choice>
-          <mc:Fallback xmlns:w16du="http://schemas.microsoft.com/office/word/2023/wordml/word16du" xmlns:w16sdtfl="http://schemas.microsoft.com/office/word/2024/wordml/sdtformatlock">
+          <mc:Fallback xmlns:w16sdtfl="http://schemas.microsoft.com/office/word/2024/wordml/sdtformatlock" xmlns:w16du="http://schemas.microsoft.com/office/word/2023/wordml/word16du">
             <w:pict>
               <v:shape w14:anchorId="2ED2FA01" id="Straight Arrow Connector 5" o:spid="_x0000_s1026" type="#_x0000_t32" style="position:absolute;margin-left:304.9pt;margin-top:72.7pt;width:42.55pt;height:.6pt;flip:y;z-index:251736064;visibility:visible;mso-wrap-style:square;mso-width-percent:0;mso-height-percent:0;mso-wrap-distance-left:9pt;mso-wrap-distance-top:0;mso-wrap-distance-right:9pt;mso-wrap-distance-bottom:0;mso-position-horizontal:absolute;mso-position-horizontal-relative:text;mso-position-vertical:absolute;mso-position-vertical-relative:text;mso-width-percent:0;mso-height-percent:0;mso-width-relative:margin;mso-height-relative:margin" o:gfxdata="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" strokecolor="black [3200]" strokeweight="1pt">
                 <v:stroke endarrow="block" joinstyle="miter"/>
@@ -5256,7 +5254,7 @@
               </wp:anchor>
             </w:drawing>
           </mc:Choice>
-          <mc:Fallback xmlns:w16du="http://schemas.microsoft.com/office/word/2023/wordml/word16du" xmlns:w16sdtfl="http://schemas.microsoft.com/office/word/2024/wordml/sdtformatlock">
+          <mc:Fallback xmlns:w16sdtfl="http://schemas.microsoft.com/office/word/2024/wordml/sdtformatlock" xmlns:w16du="http://schemas.microsoft.com/office/word/2023/wordml/word16du">
             <w:pict>
               <v:line w14:anchorId="63008BE0" id="Straight Connector 3" o:spid="_x0000_s1026" style="position:absolute;flip:x;z-index:251735040;visibility:visible;mso-wrap-style:square;mso-width-percent:0;mso-height-percent:0;mso-wrap-distance-left:9pt;mso-wrap-distance-top:0;mso-wrap-distance-right:9pt;mso-wrap-distance-bottom:0;mso-position-horizontal:absolute;mso-position-horizontal-relative:text;mso-position-vertical:absolute;mso-position-vertical-relative:text;mso-width-percent:0;mso-height-percent:0;mso-width-relative:margin;mso-height-relative:margin" from="305.15pt,72.95pt" to="305.15pt,226.55pt" o:gfxdata="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" strokecolor="black [3213]" strokeweight="1pt">
                 <v:stroke joinstyle="miter"/>
@@ -5332,7 +5330,7 @@
               </wp:anchor>
             </w:drawing>
           </mc:Choice>
-          <mc:Fallback xmlns:w16du="http://schemas.microsoft.com/office/word/2023/wordml/word16du" xmlns:w16sdtfl="http://schemas.microsoft.com/office/word/2024/wordml/sdtformatlock">
+          <mc:Fallback xmlns:w16sdtfl="http://schemas.microsoft.com/office/word/2024/wordml/sdtformatlock" xmlns:w16du="http://schemas.microsoft.com/office/word/2023/wordml/word16du">
             <w:pict>
               <v:line w14:anchorId="199D490C" id="Straight Connector 3" o:spid="_x0000_s1026" style="position:absolute;z-index:251734016;visibility:visible;mso-wrap-style:square;mso-width-percent:0;mso-height-percent:0;mso-wrap-distance-left:9pt;mso-wrap-distance-top:0;mso-wrap-distance-right:9pt;mso-wrap-distance-bottom:0;mso-position-horizontal:absolute;mso-position-horizontal-relative:text;mso-position-vertical:absolute;mso-position-vertical-relative:text;mso-width-percent:0;mso-height-percent:0;mso-width-relative:margin;mso-height-relative:margin" from="279.25pt,225.95pt" to="306.3pt,225.95pt" o:gfxdata="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" strokecolor="black [3213]" strokeweight="1pt">
                 <v:stroke joinstyle="miter"/>
@@ -5406,7 +5404,7 @@
               </wp:anchor>
             </w:drawing>
           </mc:Choice>
-          <mc:Fallback xmlns:w16du="http://schemas.microsoft.com/office/word/2023/wordml/word16du" xmlns:w16sdtfl="http://schemas.microsoft.com/office/word/2024/wordml/sdtformatlock">
+          <mc:Fallback xmlns:w16sdtfl="http://schemas.microsoft.com/office/word/2024/wordml/sdtformatlock" xmlns:w16du="http://schemas.microsoft.com/office/word/2023/wordml/word16du">
             <w:pict>
               <v:shape w14:anchorId="3C5BD8F5" id="Straight Arrow Connector 5" o:spid="_x0000_s1026" type="#_x0000_t32" style="position:absolute;margin-left:124.85pt;margin-top:78.95pt;width:65.95pt;height:.25pt;flip:y;z-index:251731968;visibility:visible;mso-wrap-style:square;mso-width-percent:0;mso-height-percent:0;mso-wrap-distance-left:9pt;mso-wrap-distance-top:0;mso-wrap-distance-right:9pt;mso-wrap-distance-bottom:0;mso-position-horizontal:absolute;mso-position-horizontal-relative:text;mso-position-vertical:absolute;mso-position-vertical-relative:text;mso-width-percent:0;mso-height-percent:0;mso-width-relative:margin;mso-height-relative:margin" o:gfxdata="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" strokecolor="black [3200]" strokeweight="1pt">
                 <v:stroke endarrow="block" joinstyle="miter"/>
@@ -5482,7 +5480,7 @@
               </wp:anchor>
             </w:drawing>
           </mc:Choice>
-          <mc:Fallback xmlns:w16du="http://schemas.microsoft.com/office/word/2023/wordml/word16du" xmlns:w16sdtfl="http://schemas.microsoft.com/office/word/2024/wordml/sdtformatlock">
+          <mc:Fallback xmlns:w16sdtfl="http://schemas.microsoft.com/office/word/2024/wordml/sdtformatlock" xmlns:w16du="http://schemas.microsoft.com/office/word/2023/wordml/word16du">
             <w:pict>
               <v:line w14:anchorId="20266FF3" id="Straight Connector 3" o:spid="_x0000_s1026" style="position:absolute;flip:x;z-index:251730944;visibility:visible;mso-wrap-style:square;mso-width-percent:0;mso-height-percent:0;mso-wrap-distance-left:9pt;mso-wrap-distance-top:0;mso-wrap-distance-right:9pt;mso-wrap-distance-bottom:0;mso-position-horizontal:absolute;mso-position-horizontal-relative:text;mso-position-vertical:absolute;mso-position-vertical-relative:text;mso-width-percent:0;mso-height-percent:0;mso-width-relative:margin;mso-height-relative:margin" from="124.85pt,78.95pt" to="124.85pt,232.55pt" o:gfxdata="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" strokecolor="black [3213]" strokeweight="1pt">
                 <v:stroke joinstyle="miter"/>
@@ -5558,7 +5556,7 @@
               </wp:anchor>
             </w:drawing>
           </mc:Choice>
-          <mc:Fallback xmlns:w16du="http://schemas.microsoft.com/office/word/2023/wordml/word16du" xmlns:w16sdtfl="http://schemas.microsoft.com/office/word/2024/wordml/sdtformatlock">
+          <mc:Fallback xmlns:w16sdtfl="http://schemas.microsoft.com/office/word/2024/wordml/sdtformatlock" xmlns:w16du="http://schemas.microsoft.com/office/word/2023/wordml/word16du">
             <w:pict>
               <v:line w14:anchorId="30CE10DA" id="Straight Connector 3" o:spid="_x0000_s1026" style="position:absolute;z-index:251728896;visibility:visible;mso-wrap-style:square;mso-width-percent:0;mso-height-percent:0;mso-wrap-distance-left:9pt;mso-wrap-distance-top:0;mso-wrap-distance-right:9pt;mso-wrap-distance-bottom:0;mso-position-horizontal:absolute;mso-position-horizontal-relative:text;mso-position-vertical:absolute;mso-position-vertical-relative:text;mso-width-percent:0;mso-height-percent:0;mso-width-relative:margin;mso-height-relative:margin" from="98.95pt,232.05pt" to="126pt,232.05pt" o:gfxdata="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" strokecolor="black [3213]" strokeweight="1pt">
                 <v:stroke joinstyle="miter"/>
@@ -5635,7 +5633,7 @@
               </wp:anchor>
             </w:drawing>
           </mc:Choice>
-          <mc:Fallback xmlns:w16du="http://schemas.microsoft.com/office/word/2023/wordml/word16du" xmlns:w16sdtfl="http://schemas.microsoft.com/office/word/2024/wordml/sdtformatlock">
+          <mc:Fallback xmlns:w16sdtfl="http://schemas.microsoft.com/office/word/2024/wordml/sdtformatlock" xmlns:w16du="http://schemas.microsoft.com/office/word/2023/wordml/word16du">
             <w:pict>
               <v:shape w14:anchorId="06C6ACA9" id="Straight Arrow Connector 2" o:spid="_x0000_s1026" type="#_x0000_t32" style="position:absolute;margin-left:387.9pt;margin-top:201.3pt;width:.65pt;height:16.3pt;z-index:251723776;visibility:visible;mso-wrap-style:square;mso-width-percent:0;mso-height-percent:0;mso-wrap-distance-left:9pt;mso-wrap-distance-top:0;mso-wrap-distance-right:9pt;mso-wrap-distance-bottom:0;mso-position-horizontal:absolute;mso-position-horizontal-relative:text;mso-position-vertical:absolute;mso-position-vertical-relative:text;mso-width-percent:0;mso-height-percent:0;mso-width-relative:margin;mso-height-relative:margin" o:gfxdata="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" strokecolor="black [3213]" strokeweight=".5pt">
                 <v:stroke endarrow="block" joinstyle="miter"/>
@@ -5709,7 +5707,7 @@
               </wp:anchor>
             </w:drawing>
           </mc:Choice>
-          <mc:Fallback xmlns:w16du="http://schemas.microsoft.com/office/word/2023/wordml/word16du" xmlns:w16sdtfl="http://schemas.microsoft.com/office/word/2024/wordml/sdtformatlock">
+          <mc:Fallback xmlns:w16sdtfl="http://schemas.microsoft.com/office/word/2024/wordml/sdtformatlock" xmlns:w16du="http://schemas.microsoft.com/office/word/2023/wordml/word16du">
             <w:pict>
               <v:shape w14:anchorId="052ABAB6" id="Straight Arrow Connector 2" o:spid="_x0000_s1026" type="#_x0000_t32" style="position:absolute;margin-left:387.9pt;margin-top:164.35pt;width:0;height:13.75pt;z-index:251721728;visibility:visible;mso-wrap-style:square;mso-height-percent:0;mso-wrap-distance-left:9pt;mso-wrap-distance-top:0;mso-wrap-distance-right:9pt;mso-wrap-distance-bottom:0;mso-position-horizontal:absolute;mso-position-horizontal-relative:text;mso-position-vertical:absolute;mso-position-vertical-relative:text;mso-height-percent:0;mso-height-relative:margin" o:gfxdata="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" strokecolor="black [3213]" strokeweight=".5pt">
                 <v:stroke endarrow="block" joinstyle="miter"/>
@@ -5780,7 +5778,7 @@
               </wp:anchor>
             </w:drawing>
           </mc:Choice>
-          <mc:Fallback xmlns:w16du="http://schemas.microsoft.com/office/word/2023/wordml/word16du" xmlns:w16sdtfl="http://schemas.microsoft.com/office/word/2024/wordml/sdtformatlock">
+          <mc:Fallback xmlns:w16sdtfl="http://schemas.microsoft.com/office/word/2024/wordml/sdtformatlock" xmlns:w16du="http://schemas.microsoft.com/office/word/2023/wordml/word16du">
             <w:pict>
               <v:shape w14:anchorId="0685F14B" id="Straight Arrow Connector 2" o:spid="_x0000_s1026" type="#_x0000_t32" style="position:absolute;margin-left:234.1pt;margin-top:84.3pt;width:0;height:21.3pt;z-index:251709440;visibility:visible;mso-wrap-style:square;mso-wrap-distance-left:9pt;mso-wrap-distance-top:0;mso-wrap-distance-right:9pt;mso-wrap-distance-bottom:0;mso-position-horizontal:absolute;mso-position-horizontal-relative:text;mso-position-vertical:absolute;mso-position-vertical-relative:text" o:gfxdata="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" strokecolor="black [3213]" strokeweight=".5pt">
                 <v:stroke endarrow="block" joinstyle="miter"/>
@@ -5961,7 +5959,7 @@
               </wp:anchor>
             </w:drawing>
           </mc:Choice>
-          <mc:Fallback xmlns:w16du="http://schemas.microsoft.com/office/word/2023/wordml/word16du" xmlns:w16sdtfl="http://schemas.microsoft.com/office/word/2024/wordml/sdtformatlock">
+          <mc:Fallback xmlns:w16sdtfl="http://schemas.microsoft.com/office/word/2024/wordml/sdtformatlock" xmlns:w16du="http://schemas.microsoft.com/office/word/2023/wordml/word16du">
             <w:pict>
               <v:shape w14:anchorId="58E5CA29" id="Straight Arrow Connector 2" o:spid="_x0000_s1026" type="#_x0000_t32" style="position:absolute;margin-left:54.2pt;margin-top:200pt;width:.65pt;height:15.25pt;z-index:251707392;visibility:visible;mso-wrap-style:square;mso-width-percent:0;mso-height-percent:0;mso-wrap-distance-left:9pt;mso-wrap-distance-top:0;mso-wrap-distance-right:9pt;mso-wrap-distance-bottom:0;mso-position-horizontal:absolute;mso-position-horizontal-relative:text;mso-position-vertical:absolute;mso-position-vertical-relative:text;mso-width-percent:0;mso-height-percent:0;mso-width-relative:margin;mso-height-relative:margin" o:gfxdata="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" strokecolor="black [3213]" strokeweight=".5pt">
                 <v:stroke endarrow="block" joinstyle="miter"/>
@@ -6038,7 +6036,7 @@
               </wp:anchor>
             </w:drawing>
           </mc:Choice>
-          <mc:Fallback xmlns:w16du="http://schemas.microsoft.com/office/word/2023/wordml/word16du" xmlns:w16sdtfl="http://schemas.microsoft.com/office/word/2024/wordml/sdtformatlock">
+          <mc:Fallback xmlns:w16sdtfl="http://schemas.microsoft.com/office/word/2024/wordml/sdtformatlock" xmlns:w16du="http://schemas.microsoft.com/office/word/2023/wordml/word16du">
             <w:pict>
               <v:shape w14:anchorId="03F8A112" id="Straight Arrow Connector 2" o:spid="_x0000_s1026" type="#_x0000_t32" style="position:absolute;margin-left:53.6pt;margin-top:126.8pt;width:.65pt;height:15.25pt;z-index:251703296;visibility:visible;mso-wrap-style:square;mso-width-percent:0;mso-height-percent:0;mso-wrap-distance-left:9pt;mso-wrap-distance-top:0;mso-wrap-distance-right:9pt;mso-wrap-distance-bottom:0;mso-position-horizontal:absolute;mso-position-horizontal-relative:text;mso-position-vertical:absolute;mso-position-vertical-relative:text;mso-width-percent:0;mso-height-percent:0;mso-width-relative:margin;mso-height-relative:margin" o:gfxdata="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" strokecolor="black [3213]" strokeweight=".5pt">
                 <v:stroke endarrow="block" joinstyle="miter"/>
@@ -6109,7 +6107,7 @@
               </wp:anchor>
             </w:drawing>
           </mc:Choice>
-          <mc:Fallback xmlns:w16du="http://schemas.microsoft.com/office/word/2023/wordml/word16du" xmlns:w16sdtfl="http://schemas.microsoft.com/office/word/2024/wordml/sdtformatlock">
+          <mc:Fallback xmlns:w16sdtfl="http://schemas.microsoft.com/office/word/2024/wordml/sdtformatlock" xmlns:w16du="http://schemas.microsoft.com/office/word/2023/wordml/word16du">
             <w:pict>
               <v:shape w14:anchorId="2C4A89C0" id="Straight Arrow Connector 2" o:spid="_x0000_s1026" type="#_x0000_t32" style="position:absolute;margin-left:53.6pt;margin-top:82.65pt;width:0;height:21.3pt;z-index:251701248;visibility:visible;mso-wrap-style:square;mso-wrap-distance-left:9pt;mso-wrap-distance-top:0;mso-wrap-distance-right:9pt;mso-wrap-distance-bottom:0;mso-position-horizontal:absolute;mso-position-horizontal-relative:text;mso-position-vertical:absolute;mso-position-vertical-relative:text" o:gfxdata="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" strokecolor="black [3213]" strokeweight=".5pt">
                 <v:stroke endarrow="block" joinstyle="miter"/>
@@ -8208,12 +8206,12 @@
         <w:pStyle w:val="Heading1"/>
         <w:ind w:left="360"/>
       </w:pPr>
-      <w:bookmarkStart w:id="17" w:name="_Toc135113580"/>
+      <w:bookmarkStart w:id="29" w:name="_Toc135113580"/>
       <w:r>
         <w:lastRenderedPageBreak/>
         <w:t>Gantt Chart</w:t>
       </w:r>
-      <w:bookmarkEnd w:id="17"/>
+      <w:bookmarkEnd w:id="29"/>
     </w:p>
     <w:tbl>
       <w:tblPr>
@@ -9787,11 +9785,11 @@
                             <w:pPr>
                               <w:pStyle w:val="Heading3"/>
                             </w:pPr>
-                            <w:bookmarkStart w:id="18" w:name="_Toc134638672"/>
-                            <w:bookmarkStart w:id="19" w:name="_Toc134639801"/>
-                            <w:bookmarkStart w:id="20" w:name="_Toc134640098"/>
-                            <w:bookmarkStart w:id="21" w:name="_Toc134643008"/>
-                            <w:bookmarkStart w:id="22" w:name="_Toc135113581"/>
+                            <w:bookmarkStart w:id="30" w:name="_Toc134638672"/>
+                            <w:bookmarkStart w:id="31" w:name="_Toc134639801"/>
+                            <w:bookmarkStart w:id="32" w:name="_Toc134640098"/>
+                            <w:bookmarkStart w:id="33" w:name="_Toc134643008"/>
+                            <w:bookmarkStart w:id="34" w:name="_Toc135113581"/>
                             <w:r>
                               <w:t>Fig</w:t>
                             </w:r>
@@ -9804,11 +9802,11 @@
                             <w:r>
                               <w:t>: Gantt Chart</w:t>
                             </w:r>
-                            <w:bookmarkEnd w:id="18"/>
-                            <w:bookmarkEnd w:id="19"/>
-                            <w:bookmarkEnd w:id="20"/>
-                            <w:bookmarkEnd w:id="21"/>
-                            <w:bookmarkEnd w:id="22"/>
+                            <w:bookmarkEnd w:id="30"/>
+                            <w:bookmarkEnd w:id="31"/>
+                            <w:bookmarkEnd w:id="32"/>
+                            <w:bookmarkEnd w:id="33"/>
+                            <w:bookmarkEnd w:id="34"/>
                           </w:p>
                         </w:txbxContent>
                       </wps:txbx>
@@ -9829,22 +9827,18 @@
           </mc:Choice>
           <mc:Fallback>
             <w:pict>
-              <v:shapetype w14:anchorId="151B0198" id="_x0000_t202" coordsize="21600,21600" o:spt="202" path="m,l,21600r21600,l21600,xe">
-                <v:stroke joinstyle="miter"/>
-                <v:path gradientshapeok="t" o:connecttype="rect"/>
-              </v:shapetype>
-              <v:shape id="_x0000_s1050" type="#_x0000_t202" style="position:absolute;margin-left:103pt;margin-top:356.6pt;width:183pt;height:38.5pt;z-index:251750400;visibility:visible;mso-wrap-style:square;mso-width-percent:0;mso-height-percent:0;mso-wrap-distance-left:9pt;mso-wrap-distance-top:3.6pt;mso-wrap-distance-right:9pt;mso-wrap-distance-bottom:3.6pt;mso-position-horizontal:absolute;mso-position-horizontal-relative:text;mso-position-vertical:absolute;mso-position-vertical-relative:text;mso-width-percent:0;mso-height-percent:0;mso-width-relative:margin;mso-height-relative:margin;v-text-anchor:top" o:gfxdata="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" strokecolor="white [3212]">
+              <v:shape w14:anchorId="151B0198" id="_x0000_s1050" type="#_x0000_t202" style="position:absolute;margin-left:103pt;margin-top:356.6pt;width:183pt;height:38.5pt;z-index:251750400;visibility:visible;mso-wrap-style:square;mso-width-percent:0;mso-height-percent:0;mso-wrap-distance-left:9pt;mso-wrap-distance-top:3.6pt;mso-wrap-distance-right:9pt;mso-wrap-distance-bottom:3.6pt;mso-position-horizontal:absolute;mso-position-horizontal-relative:text;mso-position-vertical:absolute;mso-position-vertical-relative:text;mso-width-percent:0;mso-height-percent:0;mso-width-relative:margin;mso-height-relative:margin;v-text-anchor:top" o:gfxdata="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" strokecolor="white [3212]">
                 <v:textbox>
                   <w:txbxContent>
                     <w:p>
                       <w:pPr>
                         <w:pStyle w:val="Heading3"/>
                       </w:pPr>
-                      <w:bookmarkStart w:id="23" w:name="_Toc134638672"/>
-                      <w:bookmarkStart w:id="24" w:name="_Toc134639801"/>
-                      <w:bookmarkStart w:id="25" w:name="_Toc134640098"/>
-                      <w:bookmarkStart w:id="26" w:name="_Toc134643008"/>
-                      <w:bookmarkStart w:id="27" w:name="_Toc135113581"/>
+                      <w:bookmarkStart w:id="35" w:name="_Toc134638672"/>
+                      <w:bookmarkStart w:id="36" w:name="_Toc134639801"/>
+                      <w:bookmarkStart w:id="37" w:name="_Toc134640098"/>
+                      <w:bookmarkStart w:id="38" w:name="_Toc134643008"/>
+                      <w:bookmarkStart w:id="39" w:name="_Toc135113581"/>
                       <w:r>
                         <w:t>Fig</w:t>
                       </w:r>
@@ -9857,11 +9851,11 @@
                       <w:r>
                         <w:t>: Gantt Chart</w:t>
                       </w:r>
-                      <w:bookmarkEnd w:id="23"/>
-                      <w:bookmarkEnd w:id="24"/>
-                      <w:bookmarkEnd w:id="25"/>
-                      <w:bookmarkEnd w:id="26"/>
-                      <w:bookmarkEnd w:id="27"/>
+                      <w:bookmarkEnd w:id="35"/>
+                      <w:bookmarkEnd w:id="36"/>
+                      <w:bookmarkEnd w:id="37"/>
+                      <w:bookmarkEnd w:id="38"/>
+                      <w:bookmarkEnd w:id="39"/>
                     </w:p>
                   </w:txbxContent>
                 </v:textbox>
@@ -9907,12 +9901,12 @@
         <w:spacing w:line="360" w:lineRule="auto"/>
         <w:ind w:left="360"/>
       </w:pPr>
-      <w:bookmarkStart w:id="28" w:name="_Toc135113582"/>
+      <w:bookmarkStart w:id="40" w:name="_Toc135113582"/>
       <w:r>
         <w:lastRenderedPageBreak/>
         <w:t>Deliverables</w:t>
       </w:r>
-      <w:bookmarkEnd w:id="28"/>
+      <w:bookmarkEnd w:id="40"/>
     </w:p>
     <w:p>
       <w:pPr>
@@ -10045,12 +10039,12 @@
           <w:szCs w:val="24"/>
         </w:rPr>
       </w:pPr>
-      <w:bookmarkStart w:id="29" w:name="_Toc135113583"/>
+      <w:bookmarkStart w:id="41" w:name="_Toc135113583"/>
       <w:r>
         <w:lastRenderedPageBreak/>
         <w:t>Conclusion</w:t>
       </w:r>
-      <w:bookmarkEnd w:id="29"/>
+      <w:bookmarkEnd w:id="41"/>
     </w:p>
     <w:p>
       <w:pPr>
@@ -10110,12 +10104,12 @@
         <w:spacing w:line="360" w:lineRule="auto"/>
         <w:ind w:left="360"/>
       </w:pPr>
-      <w:bookmarkStart w:id="30" w:name="_Toc135113584"/>
+      <w:bookmarkStart w:id="42" w:name="_Toc135113584"/>
       <w:r>
         <w:lastRenderedPageBreak/>
         <w:t>Reference</w:t>
       </w:r>
-      <w:bookmarkEnd w:id="30"/>
+      <w:bookmarkEnd w:id="42"/>
     </w:p>
     <w:p>
       <w:pPr>
@@ -10154,7 +10148,7 @@
         </w:rPr>
         <w:t xml:space="preserve">. TechTarget. </w:t>
       </w:r>
-      <w:hyperlink r:id="rId14" w:history="1">
+      <w:hyperlink r:id="rId13" w:history="1">
         <w:r>
           <w:rPr>
             <w:rStyle w:val="Hyperlink"/>
@@ -10201,7 +10195,7 @@
         </w:rPr>
         <w:t xml:space="preserve">. Retrieved May 7, 2025, from </w:t>
       </w:r>
-      <w:hyperlink r:id="rId15" w:tgtFrame="_new" w:history="1">
+      <w:hyperlink r:id="rId14" w:tgtFrame="_new" w:history="1">
         <w:r>
           <w:rPr>
             <w:rStyle w:val="Hyperlink"/>
@@ -10248,7 +10242,7 @@
         </w:rPr>
         <w:t xml:space="preserve">. Retrieved May 7, 2025, from </w:t>
       </w:r>
-      <w:hyperlink r:id="rId16" w:tgtFrame="_new" w:history="1">
+      <w:hyperlink r:id="rId15" w:tgtFrame="_new" w:history="1">
         <w:r>
           <w:rPr>
             <w:rStyle w:val="Hyperlink"/>
@@ -10261,7 +10255,7 @@
       </w:hyperlink>
     </w:p>
     <w:sectPr>
-      <w:footerReference w:type="default" r:id="rId17"/>
+      <w:footerReference w:type="default" r:id="rId16"/>
       <w:pgSz w:w="11906" w:h="16838" w:code="9"/>
       <w:pgMar w:top="2160" w:right="1440" w:bottom="1440" w:left="2160" w:header="720" w:footer="720" w:gutter="0"/>
       <w:pgNumType w:start="1"/>

</xml_diff>